<commit_message>
Created a logo for an assignment
</commit_message>
<xml_diff>
--- a/Capstone Project/Communication Plan/Capstone Project Communication Plan.docx
+++ b/Capstone Project/Communication Plan/Capstone Project Communication Plan.docx
@@ -106,22 +106,23 @@
     <w:tbl>
       <w:tblPr>
         <w:tblStyle w:val="GridTable4-Accent4"/>
-        <w:tblW w:w="0" w:type="auto"/>
+        <w:tblW w:w="9629" w:type="dxa"/>
         <w:tblLook w:val="04A0" w:firstRow="1" w:lastRow="0" w:firstColumn="1" w:lastColumn="0" w:noHBand="0" w:noVBand="1"/>
       </w:tblPr>
       <w:tblGrid>
-        <w:gridCol w:w="3116"/>
-        <w:gridCol w:w="3449"/>
-        <w:gridCol w:w="2785"/>
+        <w:gridCol w:w="3209"/>
+        <w:gridCol w:w="3552"/>
+        <w:gridCol w:w="2868"/>
       </w:tblGrid>
       <w:tr>
         <w:trPr>
           <w:cnfStyle w:val="100000000000" w:firstRow="1" w:lastRow="0" w:firstColumn="0" w:lastColumn="0" w:oddVBand="0" w:evenVBand="0" w:oddHBand="0" w:evenHBand="0" w:firstRowFirstColumn="0" w:firstRowLastColumn="0" w:lastRowFirstColumn="0" w:lastRowLastColumn="0"/>
+          <w:trHeight w:val="358"/>
         </w:trPr>
         <w:tc>
           <w:tcPr>
             <w:cnfStyle w:val="001000000000" w:firstRow="0" w:lastRow="0" w:firstColumn="1" w:lastColumn="0" w:oddVBand="0" w:evenVBand="0" w:oddHBand="0" w:evenHBand="0" w:firstRowFirstColumn="0" w:firstRowLastColumn="0" w:lastRowFirstColumn="0" w:lastRowLastColumn="0"/>
-            <w:tcW w:w="3116" w:type="dxa"/>
+            <w:tcW w:w="3209" w:type="dxa"/>
           </w:tcPr>
           <w:p>
             <w:pPr>
@@ -143,7 +144,7 @@
         </w:tc>
         <w:tc>
           <w:tcPr>
-            <w:tcW w:w="3449" w:type="dxa"/>
+            <w:tcW w:w="3552" w:type="dxa"/>
           </w:tcPr>
           <w:p>
             <w:pPr>
@@ -166,7 +167,7 @@
         </w:tc>
         <w:tc>
           <w:tcPr>
-            <w:tcW w:w="2785" w:type="dxa"/>
+            <w:tcW w:w="2868" w:type="dxa"/>
           </w:tcPr>
           <w:p>
             <w:pPr>
@@ -191,11 +192,12 @@
       <w:tr>
         <w:trPr>
           <w:cnfStyle w:val="000000100000" w:firstRow="0" w:lastRow="0" w:firstColumn="0" w:lastColumn="0" w:oddVBand="0" w:evenVBand="0" w:oddHBand="1" w:evenHBand="0" w:firstRowFirstColumn="0" w:firstRowLastColumn="0" w:lastRowFirstColumn="0" w:lastRowLastColumn="0"/>
+          <w:trHeight w:val="727"/>
         </w:trPr>
         <w:tc>
           <w:tcPr>
             <w:cnfStyle w:val="001000000000" w:firstRow="0" w:lastRow="0" w:firstColumn="1" w:lastColumn="0" w:oddVBand="0" w:evenVBand="0" w:oddHBand="0" w:evenHBand="0" w:firstRowFirstColumn="0" w:firstRowLastColumn="0" w:lastRowFirstColumn="0" w:lastRowLastColumn="0"/>
-            <w:tcW w:w="3116" w:type="dxa"/>
+            <w:tcW w:w="3209" w:type="dxa"/>
           </w:tcPr>
           <w:p>
             <w:pPr>
@@ -221,7 +223,7 @@
         </w:tc>
         <w:tc>
           <w:tcPr>
-            <w:tcW w:w="3449" w:type="dxa"/>
+            <w:tcW w:w="3552" w:type="dxa"/>
           </w:tcPr>
           <w:p>
             <w:pPr>
@@ -252,7 +254,7 @@
         </w:tc>
         <w:tc>
           <w:tcPr>
-            <w:tcW w:w="2785" w:type="dxa"/>
+            <w:tcW w:w="2868" w:type="dxa"/>
           </w:tcPr>
           <w:p>
             <w:pPr>
@@ -283,10 +285,13 @@
         </w:tc>
       </w:tr>
       <w:tr>
+        <w:trPr>
+          <w:trHeight w:val="358"/>
+        </w:trPr>
         <w:tc>
           <w:tcPr>
             <w:cnfStyle w:val="001000000000" w:firstRow="0" w:lastRow="0" w:firstColumn="1" w:lastColumn="0" w:oddVBand="0" w:evenVBand="0" w:oddHBand="0" w:evenHBand="0" w:firstRowFirstColumn="0" w:firstRowLastColumn="0" w:lastRowFirstColumn="0" w:lastRowLastColumn="0"/>
-            <w:tcW w:w="3116" w:type="dxa"/>
+            <w:tcW w:w="3209" w:type="dxa"/>
           </w:tcPr>
           <w:p>
             <w:pPr>
@@ -312,7 +317,7 @@
         </w:tc>
         <w:tc>
           <w:tcPr>
-            <w:tcW w:w="3449" w:type="dxa"/>
+            <w:tcW w:w="3552" w:type="dxa"/>
           </w:tcPr>
           <w:p>
             <w:pPr>
@@ -335,7 +340,7 @@
         </w:tc>
         <w:tc>
           <w:tcPr>
-            <w:tcW w:w="2785" w:type="dxa"/>
+            <w:tcW w:w="2868" w:type="dxa"/>
           </w:tcPr>
           <w:p>
             <w:pPr>
@@ -368,11 +373,12 @@
       <w:tr>
         <w:trPr>
           <w:cnfStyle w:val="000000100000" w:firstRow="0" w:lastRow="0" w:firstColumn="0" w:lastColumn="0" w:oddVBand="0" w:evenVBand="0" w:oddHBand="1" w:evenHBand="0" w:firstRowFirstColumn="0" w:firstRowLastColumn="0" w:lastRowFirstColumn="0" w:lastRowLastColumn="0"/>
+          <w:trHeight w:val="716"/>
         </w:trPr>
         <w:tc>
           <w:tcPr>
             <w:cnfStyle w:val="001000000000" w:firstRow="0" w:lastRow="0" w:firstColumn="1" w:lastColumn="0" w:oddVBand="0" w:evenVBand="0" w:oddHBand="0" w:evenHBand="0" w:firstRowFirstColumn="0" w:firstRowLastColumn="0" w:lastRowFirstColumn="0" w:lastRowLastColumn="0"/>
-            <w:tcW w:w="3116" w:type="dxa"/>
+            <w:tcW w:w="3209" w:type="dxa"/>
           </w:tcPr>
           <w:p>
             <w:pPr>
@@ -398,7 +404,7 @@
         </w:tc>
         <w:tc>
           <w:tcPr>
-            <w:tcW w:w="3449" w:type="dxa"/>
+            <w:tcW w:w="3552" w:type="dxa"/>
           </w:tcPr>
           <w:p>
             <w:pPr>
@@ -437,7 +443,7 @@
         </w:tc>
         <w:tc>
           <w:tcPr>
-            <w:tcW w:w="2785" w:type="dxa"/>
+            <w:tcW w:w="2868" w:type="dxa"/>
           </w:tcPr>
           <w:p>
             <w:pPr>
@@ -460,10 +466,13 @@
         </w:tc>
       </w:tr>
       <w:tr>
+        <w:trPr>
+          <w:trHeight w:val="727"/>
+        </w:trPr>
         <w:tc>
           <w:tcPr>
             <w:cnfStyle w:val="001000000000" w:firstRow="0" w:lastRow="0" w:firstColumn="1" w:lastColumn="0" w:oddVBand="0" w:evenVBand="0" w:oddHBand="0" w:evenHBand="0" w:firstRowFirstColumn="0" w:firstRowLastColumn="0" w:lastRowFirstColumn="0" w:lastRowLastColumn="0"/>
-            <w:tcW w:w="3116" w:type="dxa"/>
+            <w:tcW w:w="3209" w:type="dxa"/>
           </w:tcPr>
           <w:p>
             <w:pPr>
@@ -489,7 +498,7 @@
         </w:tc>
         <w:tc>
           <w:tcPr>
-            <w:tcW w:w="3449" w:type="dxa"/>
+            <w:tcW w:w="3552" w:type="dxa"/>
           </w:tcPr>
           <w:p>
             <w:pPr>
@@ -520,7 +529,7 @@
         </w:tc>
         <w:tc>
           <w:tcPr>
-            <w:tcW w:w="2785" w:type="dxa"/>
+            <w:tcW w:w="2868" w:type="dxa"/>
           </w:tcPr>
           <w:p>
             <w:pPr>
@@ -545,11 +554,12 @@
       <w:tr>
         <w:trPr>
           <w:cnfStyle w:val="000000100000" w:firstRow="0" w:lastRow="0" w:firstColumn="0" w:lastColumn="0" w:oddVBand="0" w:evenVBand="0" w:oddHBand="1" w:evenHBand="0" w:firstRowFirstColumn="0" w:firstRowLastColumn="0" w:lastRowFirstColumn="0" w:lastRowLastColumn="0"/>
+          <w:trHeight w:val="716"/>
         </w:trPr>
         <w:tc>
           <w:tcPr>
             <w:cnfStyle w:val="001000000000" w:firstRow="0" w:lastRow="0" w:firstColumn="1" w:lastColumn="0" w:oddVBand="0" w:evenVBand="0" w:oddHBand="0" w:evenHBand="0" w:firstRowFirstColumn="0" w:firstRowLastColumn="0" w:lastRowFirstColumn="0" w:lastRowLastColumn="0"/>
-            <w:tcW w:w="3116" w:type="dxa"/>
+            <w:tcW w:w="3209" w:type="dxa"/>
           </w:tcPr>
           <w:p>
             <w:pPr>
@@ -575,7 +585,7 @@
         </w:tc>
         <w:tc>
           <w:tcPr>
-            <w:tcW w:w="3449" w:type="dxa"/>
+            <w:tcW w:w="3552" w:type="dxa"/>
           </w:tcPr>
           <w:p>
             <w:pPr>
@@ -598,7 +608,7 @@
         </w:tc>
         <w:tc>
           <w:tcPr>
-            <w:tcW w:w="2785" w:type="dxa"/>
+            <w:tcW w:w="2868" w:type="dxa"/>
           </w:tcPr>
           <w:p>
             <w:pPr>
@@ -662,33 +672,25 @@
         <w:t>Progress Report</w:t>
       </w:r>
     </w:p>
-    <w:p>
-      <w:pPr>
-        <w:rPr>
-          <w:rFonts w:ascii="Times New Roman" w:hAnsi="Times New Roman" w:cs="Times New Roman"/>
-          <w:sz w:val="28"/>
-          <w:szCs w:val="28"/>
-        </w:rPr>
-      </w:pPr>
-    </w:p>
     <w:tbl>
       <w:tblPr>
         <w:tblStyle w:val="GridTable4-Accent4"/>
-        <w:tblW w:w="0" w:type="auto"/>
+        <w:tblW w:w="9569" w:type="dxa"/>
         <w:tblLook w:val="04A0" w:firstRow="1" w:lastRow="0" w:firstColumn="1" w:lastColumn="0" w:noHBand="0" w:noVBand="1"/>
       </w:tblPr>
       <w:tblGrid>
-        <w:gridCol w:w="2695"/>
-        <w:gridCol w:w="6655"/>
+        <w:gridCol w:w="2758"/>
+        <w:gridCol w:w="6811"/>
       </w:tblGrid>
       <w:tr>
         <w:trPr>
           <w:cnfStyle w:val="100000000000" w:firstRow="1" w:lastRow="0" w:firstColumn="0" w:lastColumn="0" w:oddVBand="0" w:evenVBand="0" w:oddHBand="0" w:evenHBand="0" w:firstRowFirstColumn="0" w:firstRowLastColumn="0" w:lastRowFirstColumn="0" w:lastRowLastColumn="0"/>
+          <w:trHeight w:val="417"/>
         </w:trPr>
         <w:tc>
           <w:tcPr>
             <w:cnfStyle w:val="001000000000" w:firstRow="0" w:lastRow="0" w:firstColumn="1" w:lastColumn="0" w:oddVBand="0" w:evenVBand="0" w:oddHBand="0" w:evenHBand="0" w:firstRowFirstColumn="0" w:firstRowLastColumn="0" w:lastRowFirstColumn="0" w:lastRowLastColumn="0"/>
-            <w:tcW w:w="2695" w:type="dxa"/>
+            <w:tcW w:w="2758" w:type="dxa"/>
           </w:tcPr>
           <w:p>
             <w:pPr>
@@ -710,7 +712,7 @@
         </w:tc>
         <w:tc>
           <w:tcPr>
-            <w:tcW w:w="6655" w:type="dxa"/>
+            <w:tcW w:w="6811" w:type="dxa"/>
           </w:tcPr>
           <w:p>
             <w:pPr>
@@ -735,11 +737,12 @@
       <w:tr>
         <w:trPr>
           <w:cnfStyle w:val="000000100000" w:firstRow="0" w:lastRow="0" w:firstColumn="0" w:lastColumn="0" w:oddVBand="0" w:evenVBand="0" w:oddHBand="1" w:evenHBand="0" w:firstRowFirstColumn="0" w:firstRowLastColumn="0" w:lastRowFirstColumn="0" w:lastRowLastColumn="0"/>
+          <w:trHeight w:val="847"/>
         </w:trPr>
         <w:tc>
           <w:tcPr>
             <w:cnfStyle w:val="001000000000" w:firstRow="0" w:lastRow="0" w:firstColumn="1" w:lastColumn="0" w:oddVBand="0" w:evenVBand="0" w:oddHBand="0" w:evenHBand="0" w:firstRowFirstColumn="0" w:firstRowLastColumn="0" w:lastRowFirstColumn="0" w:lastRowLastColumn="0"/>
-            <w:tcW w:w="2695" w:type="dxa"/>
+            <w:tcW w:w="2758" w:type="dxa"/>
           </w:tcPr>
           <w:p>
             <w:pPr>
@@ -765,10 +768,15 @@
         </w:tc>
         <w:tc>
           <w:tcPr>
-            <w:tcW w:w="6655" w:type="dxa"/>
-          </w:tcPr>
-          <w:p>
-            <w:pPr>
+            <w:tcW w:w="6811" w:type="dxa"/>
+          </w:tcPr>
+          <w:p>
+            <w:pPr>
+              <w:pStyle w:val="ListParagraph"/>
+              <w:numPr>
+                <w:ilvl w:val="0"/>
+                <w:numId w:val="1"/>
+              </w:numPr>
               <w:cnfStyle w:val="000000100000" w:firstRow="0" w:lastRow="0" w:firstColumn="0" w:lastColumn="0" w:oddVBand="0" w:evenVBand="0" w:oddHBand="1" w:evenHBand="0" w:firstRowFirstColumn="0" w:firstRowLastColumn="0" w:lastRowFirstColumn="0" w:lastRowLastColumn="0"/>
               <w:rPr>
                 <w:rFonts w:ascii="Times New Roman" w:hAnsi="Times New Roman" w:cs="Times New Roman"/>
@@ -782,32 +790,82 @@
                 <w:sz w:val="28"/>
                 <w:szCs w:val="28"/>
               </w:rPr>
-              <w:t>Fin</w:t>
-            </w:r>
-            <w:r>
-              <w:rPr>
-                <w:rFonts w:ascii="Times New Roman" w:hAnsi="Times New Roman" w:cs="Times New Roman"/>
-                <w:sz w:val="28"/>
-                <w:szCs w:val="28"/>
-              </w:rPr>
-              <w:t xml:space="preserve">alized content strategy and </w:t>
-            </w:r>
-            <w:r>
-              <w:rPr>
-                <w:rFonts w:ascii="Times New Roman" w:hAnsi="Times New Roman" w:cs="Times New Roman"/>
-                <w:sz w:val="28"/>
-                <w:szCs w:val="28"/>
-              </w:rPr>
-              <w:t>website main and upload page.</w:t>
+              <w:t>Finished</w:t>
+            </w:r>
+            <w:r>
+              <w:rPr>
+                <w:rFonts w:ascii="Times New Roman" w:hAnsi="Times New Roman" w:cs="Times New Roman"/>
+                <w:sz w:val="28"/>
+                <w:szCs w:val="28"/>
+              </w:rPr>
+              <w:t xml:space="preserve"> creating the </w:t>
+            </w:r>
+            <w:r>
+              <w:rPr>
+                <w:rFonts w:ascii="Times New Roman" w:hAnsi="Times New Roman" w:cs="Times New Roman"/>
+                <w:sz w:val="28"/>
+                <w:szCs w:val="28"/>
+              </w:rPr>
+              <w:t>API</w:t>
+            </w:r>
+            <w:r>
+              <w:rPr>
+                <w:rFonts w:ascii="Times New Roman" w:hAnsi="Times New Roman" w:cs="Times New Roman"/>
+                <w:sz w:val="28"/>
+                <w:szCs w:val="28"/>
+              </w:rPr>
+              <w:t xml:space="preserve"> for video uploads and authentication.</w:t>
+            </w:r>
+          </w:p>
+          <w:p>
+            <w:pPr>
+              <w:pStyle w:val="ListParagraph"/>
+              <w:numPr>
+                <w:ilvl w:val="0"/>
+                <w:numId w:val="1"/>
+              </w:numPr>
+              <w:cnfStyle w:val="000000100000" w:firstRow="0" w:lastRow="0" w:firstColumn="0" w:lastColumn="0" w:oddVBand="0" w:evenVBand="0" w:oddHBand="1" w:evenHBand="0" w:firstRowFirstColumn="0" w:firstRowLastColumn="0" w:lastRowFirstColumn="0" w:lastRowLastColumn="0"/>
+              <w:rPr>
+                <w:rFonts w:ascii="Times New Roman" w:hAnsi="Times New Roman" w:cs="Times New Roman"/>
+                <w:sz w:val="28"/>
+                <w:szCs w:val="28"/>
+              </w:rPr>
+            </w:pPr>
+            <w:r>
+              <w:rPr>
+                <w:rFonts w:ascii="Times New Roman" w:hAnsi="Times New Roman" w:cs="Times New Roman"/>
+                <w:sz w:val="28"/>
+                <w:szCs w:val="28"/>
+              </w:rPr>
+              <w:t>Finished designed the user interface for the login</w:t>
+            </w:r>
+            <w:r>
+              <w:rPr>
+                <w:rFonts w:ascii="Times New Roman" w:hAnsi="Times New Roman" w:cs="Times New Roman"/>
+                <w:sz w:val="28"/>
+                <w:szCs w:val="28"/>
+              </w:rPr>
+              <w:t>, video and home page</w:t>
+            </w:r>
+            <w:r>
+              <w:rPr>
+                <w:rFonts w:ascii="Times New Roman" w:hAnsi="Times New Roman" w:cs="Times New Roman"/>
+                <w:sz w:val="28"/>
+                <w:szCs w:val="28"/>
+              </w:rPr>
+              <w:t>.</w:t>
             </w:r>
           </w:p>
         </w:tc>
       </w:tr>
       <w:tr>
+        <w:trPr>
+          <w:trHeight w:val="417"/>
+        </w:trPr>
         <w:tc>
           <w:tcPr>
             <w:cnfStyle w:val="001000000000" w:firstRow="0" w:lastRow="0" w:firstColumn="1" w:lastColumn="0" w:oddVBand="0" w:evenVBand="0" w:oddHBand="0" w:evenHBand="0" w:firstRowFirstColumn="0" w:firstRowLastColumn="0" w:lastRowFirstColumn="0" w:lastRowLastColumn="0"/>
-            <w:tcW w:w="2695" w:type="dxa"/>
+            <w:tcW w:w="2758" w:type="dxa"/>
           </w:tcPr>
           <w:p>
             <w:pPr>
@@ -833,10 +891,15 @@
         </w:tc>
         <w:tc>
           <w:tcPr>
-            <w:tcW w:w="6655" w:type="dxa"/>
-          </w:tcPr>
-          <w:p>
-            <w:pPr>
+            <w:tcW w:w="6811" w:type="dxa"/>
+          </w:tcPr>
+          <w:p>
+            <w:pPr>
+              <w:pStyle w:val="ListParagraph"/>
+              <w:numPr>
+                <w:ilvl w:val="0"/>
+                <w:numId w:val="1"/>
+              </w:numPr>
               <w:cnfStyle w:val="000000000000" w:firstRow="0" w:lastRow="0" w:firstColumn="0" w:lastColumn="0" w:oddVBand="0" w:evenVBand="0" w:oddHBand="0" w:evenHBand="0" w:firstRowFirstColumn="0" w:firstRowLastColumn="0" w:lastRowFirstColumn="0" w:lastRowLastColumn="0"/>
               <w:rPr>
                 <w:rFonts w:ascii="Times New Roman" w:hAnsi="Times New Roman" w:cs="Times New Roman"/>
@@ -851,6 +914,52 @@
                 <w:szCs w:val="28"/>
               </w:rPr>
               <w:t>Testing the publishing workflow.</w:t>
+            </w:r>
+          </w:p>
+          <w:p>
+            <w:pPr>
+              <w:pStyle w:val="ListParagraph"/>
+              <w:numPr>
+                <w:ilvl w:val="0"/>
+                <w:numId w:val="1"/>
+              </w:numPr>
+              <w:cnfStyle w:val="000000000000" w:firstRow="0" w:lastRow="0" w:firstColumn="0" w:lastColumn="0" w:oddVBand="0" w:evenVBand="0" w:oddHBand="0" w:evenHBand="0" w:firstRowFirstColumn="0" w:firstRowLastColumn="0" w:lastRowFirstColumn="0" w:lastRowLastColumn="0"/>
+              <w:rPr>
+                <w:rFonts w:ascii="Times New Roman" w:hAnsi="Times New Roman" w:cs="Times New Roman"/>
+                <w:sz w:val="28"/>
+                <w:szCs w:val="28"/>
+              </w:rPr>
+            </w:pPr>
+            <w:r>
+              <w:rPr>
+                <w:rFonts w:ascii="Times New Roman" w:hAnsi="Times New Roman" w:cs="Times New Roman"/>
+                <w:sz w:val="28"/>
+                <w:szCs w:val="28"/>
+              </w:rPr>
+              <w:t>Testing video uploads.</w:t>
+            </w:r>
+          </w:p>
+          <w:p>
+            <w:pPr>
+              <w:pStyle w:val="ListParagraph"/>
+              <w:numPr>
+                <w:ilvl w:val="0"/>
+                <w:numId w:val="1"/>
+              </w:numPr>
+              <w:cnfStyle w:val="000000000000" w:firstRow="0" w:lastRow="0" w:firstColumn="0" w:lastColumn="0" w:oddVBand="0" w:evenVBand="0" w:oddHBand="0" w:evenHBand="0" w:firstRowFirstColumn="0" w:firstRowLastColumn="0" w:lastRowFirstColumn="0" w:lastRowLastColumn="0"/>
+              <w:rPr>
+                <w:rFonts w:ascii="Times New Roman" w:hAnsi="Times New Roman" w:cs="Times New Roman"/>
+                <w:sz w:val="28"/>
+                <w:szCs w:val="28"/>
+              </w:rPr>
+            </w:pPr>
+            <w:r>
+              <w:rPr>
+                <w:rFonts w:ascii="Times New Roman" w:hAnsi="Times New Roman" w:cs="Times New Roman"/>
+                <w:sz w:val="28"/>
+                <w:szCs w:val="28"/>
+              </w:rPr>
+              <w:t>Stress testing server response time.</w:t>
             </w:r>
           </w:p>
         </w:tc>
@@ -858,11 +967,12 @@
       <w:tr>
         <w:trPr>
           <w:cnfStyle w:val="000000100000" w:firstRow="0" w:lastRow="0" w:firstColumn="0" w:lastColumn="0" w:oddVBand="0" w:evenVBand="0" w:oddHBand="1" w:evenHBand="0" w:firstRowFirstColumn="0" w:firstRowLastColumn="0" w:lastRowFirstColumn="0" w:lastRowLastColumn="0"/>
+          <w:trHeight w:val="834"/>
         </w:trPr>
         <w:tc>
           <w:tcPr>
             <w:cnfStyle w:val="001000000000" w:firstRow="0" w:lastRow="0" w:firstColumn="1" w:lastColumn="0" w:oddVBand="0" w:evenVBand="0" w:oddHBand="0" w:evenHBand="0" w:firstRowFirstColumn="0" w:firstRowLastColumn="0" w:lastRowFirstColumn="0" w:lastRowLastColumn="0"/>
-            <w:tcW w:w="2695" w:type="dxa"/>
+            <w:tcW w:w="2758" w:type="dxa"/>
           </w:tcPr>
           <w:p>
             <w:pPr>
@@ -888,7 +998,7 @@
         </w:tc>
         <w:tc>
           <w:tcPr>
-            <w:tcW w:w="6655" w:type="dxa"/>
+            <w:tcW w:w="6811" w:type="dxa"/>
           </w:tcPr>
           <w:p>
             <w:pPr>
@@ -928,6 +1038,126 @@
     </w:sectPr>
   </w:body>
 </w:document>
+</file>
+
+<file path=word/numbering.xml><?xml version="1.0" encoding="utf-8"?>
+<w:numbering xmlns:wpc="http://schemas.microsoft.com/office/word/2010/wordprocessingCanvas" xmlns:cx="http://schemas.microsoft.com/office/drawing/2014/chartex" xmlns:cx1="http://schemas.microsoft.com/office/drawing/2015/9/8/chartex" xmlns:cx2="http://schemas.microsoft.com/office/drawing/2015/10/21/chartex" xmlns:cx3="http://schemas.microsoft.com/office/drawing/2016/5/9/chartex" xmlns:cx4="http://schemas.microsoft.com/office/drawing/2016/5/10/chartex" xmlns:cx5="http://schemas.microsoft.com/office/drawing/2016/5/11/chartex" xmlns:cx6="http://schemas.microsoft.com/office/drawing/2016/5/12/chartex" xmlns:cx7="http://schemas.microsoft.com/office/drawing/2016/5/13/chartex" xmlns:cx8="http://schemas.microsoft.com/office/drawing/2016/5/14/chartex" xmlns:mc="http://schemas.openxmlformats.org/markup-compatibility/2006" xmlns:aink="http://schemas.microsoft.com/office/drawing/2016/ink" xmlns:am3d="http://schemas.microsoft.com/office/drawing/2017/model3d" xmlns:o="urn:schemas-microsoft-com:office:office" xmlns:oel="http://schemas.microsoft.com/office/2019/extlst" xmlns:r="http://schemas.openxmlformats.org/officeDocument/2006/relationships" xmlns:m="http://schemas.openxmlformats.org/officeDocument/2006/math" xmlns:v="urn:schemas-microsoft-com:vml" xmlns:wp14="http://schemas.microsoft.com/office/word/2010/wordprocessingDrawing" xmlns:wp="http://schemas.openxmlformats.org/drawingml/2006/wordprocessingDrawing" xmlns:w10="urn:schemas-microsoft-com:office:word" xmlns:w="http://schemas.openxmlformats.org/wordprocessingml/2006/main" xmlns:w14="http://schemas.microsoft.com/office/word/2010/wordml" xmlns:w15="http://schemas.microsoft.com/office/word/2012/wordml" xmlns:w16cex="http://schemas.microsoft.com/office/word/2018/wordml/cex" xmlns:w16cid="http://schemas.microsoft.com/office/word/2016/wordml/cid" xmlns:w16="http://schemas.microsoft.com/office/word/2018/wordml" xmlns:w16du="http://schemas.microsoft.com/office/word/2023/wordml/word16du" xmlns:w16sdtdh="http://schemas.microsoft.com/office/word/2020/wordml/sdtdatahash" xmlns:w16se="http://schemas.microsoft.com/office/word/2015/wordml/symex" xmlns:wpg="http://schemas.microsoft.com/office/word/2010/wordprocessingGroup" xmlns:wpi="http://schemas.microsoft.com/office/word/2010/wordprocessingInk" xmlns:wne="http://schemas.microsoft.com/office/word/2006/wordml" xmlns:wps="http://schemas.microsoft.com/office/word/2010/wordprocessingShape" mc:Ignorable="w14 w15 w16se w16cid w16 w16cex w16sdtdh w16du wp14">
+  <w:abstractNum w:abstractNumId="0" w15:restartNumberingAfterBreak="0">
+    <w:nsid w:val="46865001"/>
+    <w:multiLevelType w:val="hybridMultilevel"/>
+    <w:tmpl w:val="8CE4A6AC"/>
+    <w:lvl w:ilvl="0" w:tplc="D01C3D5E">
+      <w:numFmt w:val="bullet"/>
+      <w:lvlText w:val="-"/>
+      <w:lvlJc w:val="left"/>
+      <w:pPr>
+        <w:ind w:left="720" w:hanging="360"/>
+      </w:pPr>
+      <w:rPr>
+        <w:rFonts w:ascii="Times New Roman" w:eastAsiaTheme="minorHAnsi" w:hAnsi="Times New Roman" w:cs="Times New Roman" w:hint="default"/>
+      </w:rPr>
+    </w:lvl>
+    <w:lvl w:ilvl="1" w:tplc="04090003" w:tentative="1">
+      <w:start w:val="1"/>
+      <w:numFmt w:val="bullet"/>
+      <w:lvlText w:val="o"/>
+      <w:lvlJc w:val="left"/>
+      <w:pPr>
+        <w:ind w:left="1440" w:hanging="360"/>
+      </w:pPr>
+      <w:rPr>
+        <w:rFonts w:ascii="Courier New" w:hAnsi="Courier New" w:cs="Courier New" w:hint="default"/>
+      </w:rPr>
+    </w:lvl>
+    <w:lvl w:ilvl="2" w:tplc="04090005" w:tentative="1">
+      <w:start w:val="1"/>
+      <w:numFmt w:val="bullet"/>
+      <w:lvlText w:val=""/>
+      <w:lvlJc w:val="left"/>
+      <w:pPr>
+        <w:ind w:left="2160" w:hanging="360"/>
+      </w:pPr>
+      <w:rPr>
+        <w:rFonts w:ascii="Wingdings" w:hAnsi="Wingdings" w:hint="default"/>
+      </w:rPr>
+    </w:lvl>
+    <w:lvl w:ilvl="3" w:tplc="04090001" w:tentative="1">
+      <w:start w:val="1"/>
+      <w:numFmt w:val="bullet"/>
+      <w:lvlText w:val=""/>
+      <w:lvlJc w:val="left"/>
+      <w:pPr>
+        <w:ind w:left="2880" w:hanging="360"/>
+      </w:pPr>
+      <w:rPr>
+        <w:rFonts w:ascii="Symbol" w:hAnsi="Symbol" w:hint="default"/>
+      </w:rPr>
+    </w:lvl>
+    <w:lvl w:ilvl="4" w:tplc="04090003" w:tentative="1">
+      <w:start w:val="1"/>
+      <w:numFmt w:val="bullet"/>
+      <w:lvlText w:val="o"/>
+      <w:lvlJc w:val="left"/>
+      <w:pPr>
+        <w:ind w:left="3600" w:hanging="360"/>
+      </w:pPr>
+      <w:rPr>
+        <w:rFonts w:ascii="Courier New" w:hAnsi="Courier New" w:cs="Courier New" w:hint="default"/>
+      </w:rPr>
+    </w:lvl>
+    <w:lvl w:ilvl="5" w:tplc="04090005" w:tentative="1">
+      <w:start w:val="1"/>
+      <w:numFmt w:val="bullet"/>
+      <w:lvlText w:val=""/>
+      <w:lvlJc w:val="left"/>
+      <w:pPr>
+        <w:ind w:left="4320" w:hanging="360"/>
+      </w:pPr>
+      <w:rPr>
+        <w:rFonts w:ascii="Wingdings" w:hAnsi="Wingdings" w:hint="default"/>
+      </w:rPr>
+    </w:lvl>
+    <w:lvl w:ilvl="6" w:tplc="04090001" w:tentative="1">
+      <w:start w:val="1"/>
+      <w:numFmt w:val="bullet"/>
+      <w:lvlText w:val=""/>
+      <w:lvlJc w:val="left"/>
+      <w:pPr>
+        <w:ind w:left="5040" w:hanging="360"/>
+      </w:pPr>
+      <w:rPr>
+        <w:rFonts w:ascii="Symbol" w:hAnsi="Symbol" w:hint="default"/>
+      </w:rPr>
+    </w:lvl>
+    <w:lvl w:ilvl="7" w:tplc="04090003" w:tentative="1">
+      <w:start w:val="1"/>
+      <w:numFmt w:val="bullet"/>
+      <w:lvlText w:val="o"/>
+      <w:lvlJc w:val="left"/>
+      <w:pPr>
+        <w:ind w:left="5760" w:hanging="360"/>
+      </w:pPr>
+      <w:rPr>
+        <w:rFonts w:ascii="Courier New" w:hAnsi="Courier New" w:cs="Courier New" w:hint="default"/>
+      </w:rPr>
+    </w:lvl>
+    <w:lvl w:ilvl="8" w:tplc="04090005" w:tentative="1">
+      <w:start w:val="1"/>
+      <w:numFmt w:val="bullet"/>
+      <w:lvlText w:val=""/>
+      <w:lvlJc w:val="left"/>
+      <w:pPr>
+        <w:ind w:left="6480" w:hanging="360"/>
+      </w:pPr>
+      <w:rPr>
+        <w:rFonts w:ascii="Wingdings" w:hAnsi="Wingdings" w:hint="default"/>
+      </w:rPr>
+    </w:lvl>
+  </w:abstractNum>
+  <w:num w:numId="1" w16cid:durableId="1431504798">
+    <w:abstractNumId w:val="0"/>
+  </w:num>
+</w:numbering>
 </file>
 
 <file path=word/styles.xml><?xml version="1.0" encoding="utf-8"?>

</xml_diff>